<commit_message>
@FelipeAndradex Atualização do Analytics projeto individual
</commit_message>
<xml_diff>
--- a/Individual/Documentação/Analytics - Projeto - Individual.docx
+++ b/Individual/Documentação/Analytics - Projeto - Individual.docx
@@ -1,6 +1,6 @@
 
 <file path=word/document.xml><?xml version="1.0" encoding="utf-8"?>
-<w:document xmlns:wpc="http://schemas.microsoft.com/office/word/2010/wordprocessingCanvas" xmlns:cx="http://schemas.microsoft.com/office/drawing/2014/chartex" xmlns:cx1="http://schemas.microsoft.com/office/drawing/2015/9/8/chartex" xmlns:cx2="http://schemas.microsoft.com/office/drawing/2015/10/21/chartex" xmlns:cx3="http://schemas.microsoft.com/office/drawing/2016/5/9/chartex" xmlns:cx4="http://schemas.microsoft.com/office/drawing/2016/5/10/chartex" xmlns:cx5="http://schemas.microsoft.com/office/drawing/2016/5/11/chartex" xmlns:cx6="http://schemas.microsoft.com/office/drawing/2016/5/12/chartex" xmlns:cx7="http://schemas.microsoft.com/office/drawing/2016/5/13/chartex" xmlns:cx8="http://schemas.microsoft.com/office/drawing/2016/5/14/chartex" xmlns:mc="http://schemas.openxmlformats.org/markup-compatibility/2006" xmlns:aink="http://schemas.microsoft.com/office/drawing/2016/ink" xmlns:am3d="http://schemas.microsoft.com/office/drawing/2017/model3d" xmlns:o="urn:schemas-microsoft-com:office:office" xmlns:oel="http://schemas.microsoft.com/office/2019/extlst" xmlns:r="http://schemas.openxmlformats.org/officeDocument/2006/relationships" xmlns:m="http://schemas.openxmlformats.org/officeDocument/2006/math" xmlns:v="urn:schemas-microsoft-com:vml" xmlns:wp14="http://schemas.microsoft.com/office/word/2010/wordprocessingDrawing" xmlns:wp="http://schemas.openxmlformats.org/drawingml/2006/wordprocessingDrawing" xmlns:w10="urn:schemas-microsoft-com:office:word" xmlns:w="http://schemas.openxmlformats.org/wordprocessingml/2006/main" xmlns:w14="http://schemas.microsoft.com/office/word/2010/wordml" xmlns:w15="http://schemas.microsoft.com/office/word/2012/wordml" xmlns:w16cex="http://schemas.microsoft.com/office/word/2018/wordml/cex" xmlns:w16cid="http://schemas.microsoft.com/office/word/2016/wordml/cid" xmlns:w16="http://schemas.microsoft.com/office/word/2018/wordml" xmlns:w16du="http://schemas.microsoft.com/office/word/2023/wordml/word16du" xmlns:w16sdtdh="http://schemas.microsoft.com/office/word/2020/wordml/sdtdatahash" xmlns:w16se="http://schemas.microsoft.com/office/word/2015/wordml/symex" xmlns:wpg="http://schemas.microsoft.com/office/word/2010/wordprocessingGroup" xmlns:wpi="http://schemas.microsoft.com/office/word/2010/wordprocessingInk" xmlns:wne="http://schemas.microsoft.com/office/word/2006/wordml" xmlns:wps="http://schemas.microsoft.com/office/word/2010/wordprocessingShape" mc:Ignorable="w14 w15 w16se w16cid w16 w16cex w16sdtdh wp14">
+<w:document xmlns:wpc="http://schemas.microsoft.com/office/word/2010/wordprocessingCanvas" xmlns:cx="http://schemas.microsoft.com/office/drawing/2014/chartex" xmlns:cx1="http://schemas.microsoft.com/office/drawing/2015/9/8/chartex" xmlns:cx2="http://schemas.microsoft.com/office/drawing/2015/10/21/chartex" xmlns:cx3="http://schemas.microsoft.com/office/drawing/2016/5/9/chartex" xmlns:cx4="http://schemas.microsoft.com/office/drawing/2016/5/10/chartex" xmlns:cx5="http://schemas.microsoft.com/office/drawing/2016/5/11/chartex" xmlns:cx6="http://schemas.microsoft.com/office/drawing/2016/5/12/chartex" xmlns:cx7="http://schemas.microsoft.com/office/drawing/2016/5/13/chartex" xmlns:cx8="http://schemas.microsoft.com/office/drawing/2016/5/14/chartex" xmlns:mc="http://schemas.openxmlformats.org/markup-compatibility/2006" xmlns:aink="http://schemas.microsoft.com/office/drawing/2016/ink" xmlns:am3d="http://schemas.microsoft.com/office/drawing/2017/model3d" xmlns:o="urn:schemas-microsoft-com:office:office" xmlns:oel="http://schemas.microsoft.com/office/2019/extlst" xmlns:r="http://schemas.openxmlformats.org/officeDocument/2006/relationships" xmlns:m="http://schemas.openxmlformats.org/officeDocument/2006/math" xmlns:v="urn:schemas-microsoft-com:vml" xmlns:wp14="http://schemas.microsoft.com/office/word/2010/wordprocessingDrawing" xmlns:wp="http://schemas.openxmlformats.org/drawingml/2006/wordprocessingDrawing" xmlns:w10="urn:schemas-microsoft-com:office:word" xmlns:w="http://schemas.openxmlformats.org/wordprocessingml/2006/main" xmlns:w14="http://schemas.microsoft.com/office/word/2010/wordml" xmlns:w15="http://schemas.microsoft.com/office/word/2012/wordml" xmlns:w16cex="http://schemas.microsoft.com/office/word/2018/wordml/cex" xmlns:w16cid="http://schemas.microsoft.com/office/word/2016/wordml/cid" xmlns:w16="http://schemas.microsoft.com/office/word/2018/wordml" xmlns:w16sdtdh="http://schemas.microsoft.com/office/word/2020/wordml/sdtdatahash" xmlns:w16se="http://schemas.microsoft.com/office/word/2015/wordml/symex" xmlns:wpg="http://schemas.microsoft.com/office/word/2010/wordprocessingGroup" xmlns:wpi="http://schemas.microsoft.com/office/word/2010/wordprocessingInk" xmlns:wne="http://schemas.microsoft.com/office/word/2006/wordml" xmlns:wps="http://schemas.microsoft.com/office/word/2010/wordprocessingShape" mc:Ignorable="w14 w15 w16se w16cid w16 w16cex w16sdtdh wp14">
   <w:body>
     <w:p>
       <w:pPr>
@@ -577,17 +577,15 @@
         </w:rPr>
         <w:t xml:space="preserve">(Estude </w:t>
       </w:r>
-      <w:proofErr w:type="gramStart"/>
-      <w:r>
-        <w:rPr>
-          <w:rFonts w:ascii="Calibri" w:hAnsi="Calibri" w:cs="Calibri"/>
-          <w:color w:val="auto"/>
-          <w:sz w:val="24"/>
-          <w:szCs w:val="24"/>
-        </w:rPr>
-        <w:t>mais )</w:t>
-      </w:r>
-      <w:proofErr w:type="gramEnd"/>
+      <w:r>
+        <w:rPr>
+          <w:rFonts w:ascii="Calibri" w:hAnsi="Calibri" w:cs="Calibri"/>
+          <w:color w:val="auto"/>
+          <w:sz w:val="24"/>
+          <w:szCs w:val="24"/>
+        </w:rPr>
+        <w:t>mais)</w:t>
+      </w:r>
       <w:r>
         <w:rPr>
           <w:rFonts w:ascii="Calibri" w:hAnsi="Calibri" w:cs="Calibri"/>
@@ -662,210 +660,21 @@
           <w:szCs w:val="24"/>
         </w:rPr>
       </w:pPr>
-      <w:r>
-        <w:rPr>
-          <w:rFonts w:ascii="Calibri" w:hAnsi="Calibri" w:cs="Calibri"/>
-          <w:color w:val="auto"/>
-          <w:sz w:val="24"/>
-          <w:szCs w:val="24"/>
-        </w:rPr>
-        <w:t>Assim como se pode observar abaixo:</w:t>
-      </w:r>
     </w:p>
     <w:p>
       <w:pPr>
         <w:rPr>
           <w:rFonts w:ascii="Calibri" w:hAnsi="Calibri" w:cs="Calibri"/>
-          <w:color w:val="auto"/>
-          <w:sz w:val="24"/>
-          <w:szCs w:val="24"/>
-        </w:rPr>
-      </w:pPr>
-    </w:p>
-    <w:p>
-      <w:pPr>
-        <w:rPr>
-          <w:rFonts w:ascii="Calibri" w:hAnsi="Calibri" w:cs="Calibri"/>
-          <w:sz w:val="24"/>
-          <w:szCs w:val="24"/>
-        </w:rPr>
-      </w:pPr>
-    </w:p>
-    <w:p>
-      <w:pPr>
-        <w:rPr>
-          <w:rFonts w:ascii="Calibri" w:hAnsi="Calibri" w:cs="Calibri"/>
-          <w:sz w:val="24"/>
-          <w:szCs w:val="24"/>
-        </w:rPr>
-      </w:pPr>
-    </w:p>
-    <w:p>
-      <w:pPr>
-        <w:rPr>
-          <w:rFonts w:ascii="Calibri" w:hAnsi="Calibri" w:cs="Calibri"/>
-          <w:sz w:val="24"/>
-          <w:szCs w:val="24"/>
-        </w:rPr>
-      </w:pPr>
-    </w:p>
-    <w:p>
-      <w:pPr>
-        <w:rPr>
-          <w:rFonts w:ascii="Calibri" w:hAnsi="Calibri" w:cs="Calibri"/>
-          <w:sz w:val="24"/>
-          <w:szCs w:val="24"/>
-        </w:rPr>
-      </w:pPr>
-    </w:p>
-    <w:p>
-      <w:pPr>
-        <w:rPr>
-          <w:rFonts w:ascii="Calibri" w:hAnsi="Calibri" w:cs="Calibri"/>
-          <w:sz w:val="24"/>
-          <w:szCs w:val="24"/>
-        </w:rPr>
-      </w:pPr>
-    </w:p>
-    <w:p>
-      <w:pPr>
-        <w:rPr>
-          <w:rFonts w:ascii="Calibri" w:hAnsi="Calibri" w:cs="Calibri"/>
-          <w:sz w:val="24"/>
-          <w:szCs w:val="24"/>
-        </w:rPr>
-      </w:pPr>
-    </w:p>
-    <w:p>
-      <w:pPr>
-        <w:rPr>
-          <w:rFonts w:ascii="Calibri" w:hAnsi="Calibri" w:cs="Calibri"/>
-          <w:sz w:val="24"/>
-          <w:szCs w:val="24"/>
-        </w:rPr>
-      </w:pPr>
-      <w:r>
-        <w:rPr>
-          <w:rFonts w:ascii="Calibri" w:hAnsi="Calibri" w:cs="Calibri"/>
-          <w:noProof/>
-          <w:sz w:val="24"/>
-          <w:szCs w:val="24"/>
-        </w:rPr>
-        <w:drawing>
-          <wp:anchor distT="0" distB="0" distL="114300" distR="114300" simplePos="0" relativeHeight="251658240" behindDoc="0" locked="0" layoutInCell="1" allowOverlap="1" wp14:anchorId="32DD2B08" wp14:editId="0548DD52">
-            <wp:simplePos x="0" y="0"/>
-            <wp:positionH relativeFrom="margin">
-              <wp:align>center</wp:align>
-            </wp:positionH>
-            <wp:positionV relativeFrom="paragraph">
-              <wp:posOffset>11430</wp:posOffset>
-            </wp:positionV>
-            <wp:extent cx="5400040" cy="481330"/>
-            <wp:effectExtent l="0" t="0" r="0" b="0"/>
-            <wp:wrapSquare wrapText="bothSides"/>
-            <wp:docPr id="1" name="Imagem 1"/>
-            <wp:cNvGraphicFramePr>
-              <a:graphicFrameLocks xmlns:a="http://schemas.openxmlformats.org/drawingml/2006/main" noChangeAspect="1"/>
-            </wp:cNvGraphicFramePr>
-            <a:graphic xmlns:a="http://schemas.openxmlformats.org/drawingml/2006/main">
-              <a:graphicData uri="http://schemas.openxmlformats.org/drawingml/2006/picture">
-                <pic:pic xmlns:pic="http://schemas.openxmlformats.org/drawingml/2006/picture">
-                  <pic:nvPicPr>
-                    <pic:cNvPr id="1" name=""/>
-                    <pic:cNvPicPr/>
-                  </pic:nvPicPr>
-                  <pic:blipFill>
-                    <a:blip r:embed="rId11">
-                      <a:extLst>
-                        <a:ext uri="{28A0092B-C50C-407E-A947-70E740481C1C}">
-                          <a14:useLocalDpi xmlns:a14="http://schemas.microsoft.com/office/drawing/2010/main" val="0"/>
-                        </a:ext>
-                      </a:extLst>
-                    </a:blip>
-                    <a:stretch>
-                      <a:fillRect/>
-                    </a:stretch>
-                  </pic:blipFill>
-                  <pic:spPr>
-                    <a:xfrm>
-                      <a:off x="0" y="0"/>
-                      <a:ext cx="5400040" cy="481330"/>
-                    </a:xfrm>
-                    <a:prstGeom prst="rect">
-                      <a:avLst/>
-                    </a:prstGeom>
-                  </pic:spPr>
-                </pic:pic>
-              </a:graphicData>
-            </a:graphic>
-          </wp:anchor>
-        </w:drawing>
-      </w:r>
-    </w:p>
-    <w:p>
-      <w:pPr>
-        <w:rPr>
-          <w:rFonts w:ascii="Calibri" w:hAnsi="Calibri" w:cs="Calibri"/>
-          <w:sz w:val="24"/>
-          <w:szCs w:val="24"/>
-        </w:rPr>
-      </w:pPr>
-    </w:p>
-    <w:p>
-      <w:pPr>
-        <w:jc w:val="center"/>
-        <w:rPr>
-          <w:rFonts w:ascii="Calibri" w:hAnsi="Calibri" w:cs="Calibri"/>
           <w:sz w:val="24"/>
           <w:szCs w:val="24"/>
         </w:rPr>
       </w:pPr>
     </w:p>
     <w:p/>
-    <w:p>
-      <w:pPr>
-        <w:rPr>
-          <w:color w:val="auto"/>
-        </w:rPr>
-      </w:pPr>
-      <w:r>
-        <w:rPr>
-          <w:color w:val="auto"/>
-        </w:rPr>
-        <w:t>Referências:</w:t>
-      </w:r>
-    </w:p>
-    <w:p>
-      <w:pPr>
-        <w:rPr>
-          <w:color w:val="auto"/>
-        </w:rPr>
-      </w:pPr>
-    </w:p>
-    <w:p>
-      <w:hyperlink r:id="rId12" w:history="1">
-        <w:r>
-          <w:rPr>
-            <w:rStyle w:val="Hyperlink"/>
-          </w:rPr>
-          <w:t>https://mundoeducacao.uol.com.br/filosofia/conhecimento.htm</w:t>
-        </w:r>
-      </w:hyperlink>
-    </w:p>
-    <w:p>
-      <w:hyperlink r:id="rId13" w:history="1">
-        <w:r>
-          <w:rPr>
-            <w:rStyle w:val="Hyperlink"/>
-          </w:rPr>
-          <w:t>https://uoledtech.com.br/blog/como-medir-o-n%C3%ADvel-de-aprendizado-dos-seus-colaboradores</w:t>
-        </w:r>
-      </w:hyperlink>
-    </w:p>
     <w:sectPr>
-      <w:headerReference w:type="even" r:id="rId14"/>
-      <w:headerReference w:type="default" r:id="rId15"/>
-      <w:headerReference w:type="first" r:id="rId16"/>
+      <w:headerReference w:type="even" r:id="rId11"/>
+      <w:headerReference w:type="default" r:id="rId12"/>
+      <w:headerReference w:type="first" r:id="rId13"/>
       <w:pgSz w:w="11906" w:h="16838" w:code="9"/>
       <w:pgMar w:top="964" w:right="964" w:bottom="964" w:left="964" w:header="709" w:footer="709" w:gutter="0"/>
       <w:pgNumType w:start="0"/>
@@ -878,7 +687,7 @@
 </file>
 
 <file path=word/endnotes.xml><?xml version="1.0" encoding="utf-8"?>
-<w:endnotes xmlns:wpc="http://schemas.microsoft.com/office/word/2010/wordprocessingCanvas" xmlns:cx="http://schemas.microsoft.com/office/drawing/2014/chartex" xmlns:cx1="http://schemas.microsoft.com/office/drawing/2015/9/8/chartex" xmlns:cx2="http://schemas.microsoft.com/office/drawing/2015/10/21/chartex" xmlns:cx3="http://schemas.microsoft.com/office/drawing/2016/5/9/chartex" xmlns:cx4="http://schemas.microsoft.com/office/drawing/2016/5/10/chartex" xmlns:cx5="http://schemas.microsoft.com/office/drawing/2016/5/11/chartex" xmlns:cx6="http://schemas.microsoft.com/office/drawing/2016/5/12/chartex" xmlns:cx7="http://schemas.microsoft.com/office/drawing/2016/5/13/chartex" xmlns:cx8="http://schemas.microsoft.com/office/drawing/2016/5/14/chartex" xmlns:mc="http://schemas.openxmlformats.org/markup-compatibility/2006" xmlns:aink="http://schemas.microsoft.com/office/drawing/2016/ink" xmlns:am3d="http://schemas.microsoft.com/office/drawing/2017/model3d" xmlns:o="urn:schemas-microsoft-com:office:office" xmlns:oel="http://schemas.microsoft.com/office/2019/extlst" xmlns:r="http://schemas.openxmlformats.org/officeDocument/2006/relationships" xmlns:m="http://schemas.openxmlformats.org/officeDocument/2006/math" xmlns:v="urn:schemas-microsoft-com:vml" xmlns:wp14="http://schemas.microsoft.com/office/word/2010/wordprocessingDrawing" xmlns:wp="http://schemas.openxmlformats.org/drawingml/2006/wordprocessingDrawing" xmlns:w10="urn:schemas-microsoft-com:office:word" xmlns:w="http://schemas.openxmlformats.org/wordprocessingml/2006/main" xmlns:w14="http://schemas.microsoft.com/office/word/2010/wordml" xmlns:w15="http://schemas.microsoft.com/office/word/2012/wordml" xmlns:w16cex="http://schemas.microsoft.com/office/word/2018/wordml/cex" xmlns:w16cid="http://schemas.microsoft.com/office/word/2016/wordml/cid" xmlns:w16="http://schemas.microsoft.com/office/word/2018/wordml" xmlns:w16du="http://schemas.microsoft.com/office/word/2023/wordml/word16du" xmlns:w16sdtdh="http://schemas.microsoft.com/office/word/2020/wordml/sdtdatahash" xmlns:w16se="http://schemas.microsoft.com/office/word/2015/wordml/symex" xmlns:wpg="http://schemas.microsoft.com/office/word/2010/wordprocessingGroup" xmlns:wpi="http://schemas.microsoft.com/office/word/2010/wordprocessingInk" xmlns:wne="http://schemas.microsoft.com/office/word/2006/wordml" xmlns:wps="http://schemas.microsoft.com/office/word/2010/wordprocessingShape" mc:Ignorable="w14 w15 w16se w16cid w16 w16cex w16sdtdh wp14">
+<w:endnotes xmlns:wpc="http://schemas.microsoft.com/office/word/2010/wordprocessingCanvas" xmlns:cx="http://schemas.microsoft.com/office/drawing/2014/chartex" xmlns:cx1="http://schemas.microsoft.com/office/drawing/2015/9/8/chartex" xmlns:cx2="http://schemas.microsoft.com/office/drawing/2015/10/21/chartex" xmlns:cx3="http://schemas.microsoft.com/office/drawing/2016/5/9/chartex" xmlns:cx4="http://schemas.microsoft.com/office/drawing/2016/5/10/chartex" xmlns:cx5="http://schemas.microsoft.com/office/drawing/2016/5/11/chartex" xmlns:cx6="http://schemas.microsoft.com/office/drawing/2016/5/12/chartex" xmlns:cx7="http://schemas.microsoft.com/office/drawing/2016/5/13/chartex" xmlns:cx8="http://schemas.microsoft.com/office/drawing/2016/5/14/chartex" xmlns:mc="http://schemas.openxmlformats.org/markup-compatibility/2006" xmlns:aink="http://schemas.microsoft.com/office/drawing/2016/ink" xmlns:am3d="http://schemas.microsoft.com/office/drawing/2017/model3d" xmlns:o="urn:schemas-microsoft-com:office:office" xmlns:oel="http://schemas.microsoft.com/office/2019/extlst" xmlns:r="http://schemas.openxmlformats.org/officeDocument/2006/relationships" xmlns:m="http://schemas.openxmlformats.org/officeDocument/2006/math" xmlns:v="urn:schemas-microsoft-com:vml" xmlns:wp14="http://schemas.microsoft.com/office/word/2010/wordprocessingDrawing" xmlns:wp="http://schemas.openxmlformats.org/drawingml/2006/wordprocessingDrawing" xmlns:w10="urn:schemas-microsoft-com:office:word" xmlns:w="http://schemas.openxmlformats.org/wordprocessingml/2006/main" xmlns:w14="http://schemas.microsoft.com/office/word/2010/wordml" xmlns:w15="http://schemas.microsoft.com/office/word/2012/wordml" xmlns:w16cex="http://schemas.microsoft.com/office/word/2018/wordml/cex" xmlns:w16cid="http://schemas.microsoft.com/office/word/2016/wordml/cid" xmlns:w16="http://schemas.microsoft.com/office/word/2018/wordml" xmlns:w16sdtdh="http://schemas.microsoft.com/office/word/2020/wordml/sdtdatahash" xmlns:w16se="http://schemas.microsoft.com/office/word/2015/wordml/symex" xmlns:wpg="http://schemas.microsoft.com/office/word/2010/wordprocessingGroup" xmlns:wpi="http://schemas.microsoft.com/office/word/2010/wordprocessingInk" xmlns:wne="http://schemas.microsoft.com/office/word/2006/wordml" xmlns:wps="http://schemas.microsoft.com/office/word/2010/wordprocessingShape" mc:Ignorable="w14 w15 w16se w16cid w16 w16cex w16sdtdh wp14">
   <w:endnote w:type="separator" w:id="-1">
     <w:p>
       <w:r>
@@ -904,7 +713,7 @@
 </file>
 
 <file path=word/footnotes.xml><?xml version="1.0" encoding="utf-8"?>
-<w:footnotes xmlns:wpc="http://schemas.microsoft.com/office/word/2010/wordprocessingCanvas" xmlns:cx="http://schemas.microsoft.com/office/drawing/2014/chartex" xmlns:cx1="http://schemas.microsoft.com/office/drawing/2015/9/8/chartex" xmlns:cx2="http://schemas.microsoft.com/office/drawing/2015/10/21/chartex" xmlns:cx3="http://schemas.microsoft.com/office/drawing/2016/5/9/chartex" xmlns:cx4="http://schemas.microsoft.com/office/drawing/2016/5/10/chartex" xmlns:cx5="http://schemas.microsoft.com/office/drawing/2016/5/11/chartex" xmlns:cx6="http://schemas.microsoft.com/office/drawing/2016/5/12/chartex" xmlns:cx7="http://schemas.microsoft.com/office/drawing/2016/5/13/chartex" xmlns:cx8="http://schemas.microsoft.com/office/drawing/2016/5/14/chartex" xmlns:mc="http://schemas.openxmlformats.org/markup-compatibility/2006" xmlns:aink="http://schemas.microsoft.com/office/drawing/2016/ink" xmlns:am3d="http://schemas.microsoft.com/office/drawing/2017/model3d" xmlns:o="urn:schemas-microsoft-com:office:office" xmlns:oel="http://schemas.microsoft.com/office/2019/extlst" xmlns:r="http://schemas.openxmlformats.org/officeDocument/2006/relationships" xmlns:m="http://schemas.openxmlformats.org/officeDocument/2006/math" xmlns:v="urn:schemas-microsoft-com:vml" xmlns:wp14="http://schemas.microsoft.com/office/word/2010/wordprocessingDrawing" xmlns:wp="http://schemas.openxmlformats.org/drawingml/2006/wordprocessingDrawing" xmlns:w10="urn:schemas-microsoft-com:office:word" xmlns:w="http://schemas.openxmlformats.org/wordprocessingml/2006/main" xmlns:w14="http://schemas.microsoft.com/office/word/2010/wordml" xmlns:w15="http://schemas.microsoft.com/office/word/2012/wordml" xmlns:w16cex="http://schemas.microsoft.com/office/word/2018/wordml/cex" xmlns:w16cid="http://schemas.microsoft.com/office/word/2016/wordml/cid" xmlns:w16="http://schemas.microsoft.com/office/word/2018/wordml" xmlns:w16du="http://schemas.microsoft.com/office/word/2023/wordml/word16du" xmlns:w16sdtdh="http://schemas.microsoft.com/office/word/2020/wordml/sdtdatahash" xmlns:w16se="http://schemas.microsoft.com/office/word/2015/wordml/symex" xmlns:wpg="http://schemas.microsoft.com/office/word/2010/wordprocessingGroup" xmlns:wpi="http://schemas.microsoft.com/office/word/2010/wordprocessingInk" xmlns:wne="http://schemas.microsoft.com/office/word/2006/wordml" xmlns:wps="http://schemas.microsoft.com/office/word/2010/wordprocessingShape" mc:Ignorable="w14 w15 w16se w16cid w16 w16cex w16sdtdh wp14">
+<w:footnotes xmlns:wpc="http://schemas.microsoft.com/office/word/2010/wordprocessingCanvas" xmlns:cx="http://schemas.microsoft.com/office/drawing/2014/chartex" xmlns:cx1="http://schemas.microsoft.com/office/drawing/2015/9/8/chartex" xmlns:cx2="http://schemas.microsoft.com/office/drawing/2015/10/21/chartex" xmlns:cx3="http://schemas.microsoft.com/office/drawing/2016/5/9/chartex" xmlns:cx4="http://schemas.microsoft.com/office/drawing/2016/5/10/chartex" xmlns:cx5="http://schemas.microsoft.com/office/drawing/2016/5/11/chartex" xmlns:cx6="http://schemas.microsoft.com/office/drawing/2016/5/12/chartex" xmlns:cx7="http://schemas.microsoft.com/office/drawing/2016/5/13/chartex" xmlns:cx8="http://schemas.microsoft.com/office/drawing/2016/5/14/chartex" xmlns:mc="http://schemas.openxmlformats.org/markup-compatibility/2006" xmlns:aink="http://schemas.microsoft.com/office/drawing/2016/ink" xmlns:am3d="http://schemas.microsoft.com/office/drawing/2017/model3d" xmlns:o="urn:schemas-microsoft-com:office:office" xmlns:oel="http://schemas.microsoft.com/office/2019/extlst" xmlns:r="http://schemas.openxmlformats.org/officeDocument/2006/relationships" xmlns:m="http://schemas.openxmlformats.org/officeDocument/2006/math" xmlns:v="urn:schemas-microsoft-com:vml" xmlns:wp14="http://schemas.microsoft.com/office/word/2010/wordprocessingDrawing" xmlns:wp="http://schemas.openxmlformats.org/drawingml/2006/wordprocessingDrawing" xmlns:w10="urn:schemas-microsoft-com:office:word" xmlns:w="http://schemas.openxmlformats.org/wordprocessingml/2006/main" xmlns:w14="http://schemas.microsoft.com/office/word/2010/wordml" xmlns:w15="http://schemas.microsoft.com/office/word/2012/wordml" xmlns:w16cex="http://schemas.microsoft.com/office/word/2018/wordml/cex" xmlns:w16cid="http://schemas.microsoft.com/office/word/2016/wordml/cid" xmlns:w16="http://schemas.microsoft.com/office/word/2018/wordml" xmlns:w16sdtdh="http://schemas.microsoft.com/office/word/2020/wordml/sdtdatahash" xmlns:w16se="http://schemas.microsoft.com/office/word/2015/wordml/symex" xmlns:wpg="http://schemas.microsoft.com/office/word/2010/wordprocessingGroup" xmlns:wpi="http://schemas.microsoft.com/office/word/2010/wordprocessingInk" xmlns:wne="http://schemas.microsoft.com/office/word/2006/wordml" xmlns:wps="http://schemas.microsoft.com/office/word/2010/wordprocessingShape" mc:Ignorable="w14 w15 w16se w16cid w16 w16cex w16sdtdh wp14">
   <w:footnote w:type="separator" w:id="-1">
     <w:p>
       <w:r>
@@ -930,7 +739,7 @@
 </file>
 
 <file path=word/header1.xml><?xml version="1.0" encoding="utf-8"?>
-<w:hdr xmlns:wpc="http://schemas.microsoft.com/office/word/2010/wordprocessingCanvas" xmlns:cx="http://schemas.microsoft.com/office/drawing/2014/chartex" xmlns:cx1="http://schemas.microsoft.com/office/drawing/2015/9/8/chartex" xmlns:cx2="http://schemas.microsoft.com/office/drawing/2015/10/21/chartex" xmlns:cx3="http://schemas.microsoft.com/office/drawing/2016/5/9/chartex" xmlns:cx4="http://schemas.microsoft.com/office/drawing/2016/5/10/chartex" xmlns:cx5="http://schemas.microsoft.com/office/drawing/2016/5/11/chartex" xmlns:cx6="http://schemas.microsoft.com/office/drawing/2016/5/12/chartex" xmlns:cx7="http://schemas.microsoft.com/office/drawing/2016/5/13/chartex" xmlns:cx8="http://schemas.microsoft.com/office/drawing/2016/5/14/chartex" xmlns:mc="http://schemas.openxmlformats.org/markup-compatibility/2006" xmlns:aink="http://schemas.microsoft.com/office/drawing/2016/ink" xmlns:am3d="http://schemas.microsoft.com/office/drawing/2017/model3d" xmlns:o="urn:schemas-microsoft-com:office:office" xmlns:oel="http://schemas.microsoft.com/office/2019/extlst" xmlns:r="http://schemas.openxmlformats.org/officeDocument/2006/relationships" xmlns:m="http://schemas.openxmlformats.org/officeDocument/2006/math" xmlns:v="urn:schemas-microsoft-com:vml" xmlns:wp14="http://schemas.microsoft.com/office/word/2010/wordprocessingDrawing" xmlns:wp="http://schemas.openxmlformats.org/drawingml/2006/wordprocessingDrawing" xmlns:w10="urn:schemas-microsoft-com:office:word" xmlns:w="http://schemas.openxmlformats.org/wordprocessingml/2006/main" xmlns:w14="http://schemas.microsoft.com/office/word/2010/wordml" xmlns:w15="http://schemas.microsoft.com/office/word/2012/wordml" xmlns:w16cex="http://schemas.microsoft.com/office/word/2018/wordml/cex" xmlns:w16cid="http://schemas.microsoft.com/office/word/2016/wordml/cid" xmlns:w16="http://schemas.microsoft.com/office/word/2018/wordml" xmlns:w16du="http://schemas.microsoft.com/office/word/2023/wordml/word16du" xmlns:w16sdtdh="http://schemas.microsoft.com/office/word/2020/wordml/sdtdatahash" xmlns:w16se="http://schemas.microsoft.com/office/word/2015/wordml/symex" xmlns:wpg="http://schemas.microsoft.com/office/word/2010/wordprocessingGroup" xmlns:wpi="http://schemas.microsoft.com/office/word/2010/wordprocessingInk" xmlns:wne="http://schemas.microsoft.com/office/word/2006/wordml" xmlns:wps="http://schemas.microsoft.com/office/word/2010/wordprocessingShape" mc:Ignorable="w14 w15 w16se w16cid w16 w16cex w16sdtdh wp14">
+<w:hdr xmlns:wpc="http://schemas.microsoft.com/office/word/2010/wordprocessingCanvas" xmlns:cx="http://schemas.microsoft.com/office/drawing/2014/chartex" xmlns:cx1="http://schemas.microsoft.com/office/drawing/2015/9/8/chartex" xmlns:cx2="http://schemas.microsoft.com/office/drawing/2015/10/21/chartex" xmlns:cx3="http://schemas.microsoft.com/office/drawing/2016/5/9/chartex" xmlns:cx4="http://schemas.microsoft.com/office/drawing/2016/5/10/chartex" xmlns:cx5="http://schemas.microsoft.com/office/drawing/2016/5/11/chartex" xmlns:cx6="http://schemas.microsoft.com/office/drawing/2016/5/12/chartex" xmlns:cx7="http://schemas.microsoft.com/office/drawing/2016/5/13/chartex" xmlns:cx8="http://schemas.microsoft.com/office/drawing/2016/5/14/chartex" xmlns:mc="http://schemas.openxmlformats.org/markup-compatibility/2006" xmlns:aink="http://schemas.microsoft.com/office/drawing/2016/ink" xmlns:am3d="http://schemas.microsoft.com/office/drawing/2017/model3d" xmlns:o="urn:schemas-microsoft-com:office:office" xmlns:oel="http://schemas.microsoft.com/office/2019/extlst" xmlns:r="http://schemas.openxmlformats.org/officeDocument/2006/relationships" xmlns:m="http://schemas.openxmlformats.org/officeDocument/2006/math" xmlns:v="urn:schemas-microsoft-com:vml" xmlns:wp14="http://schemas.microsoft.com/office/word/2010/wordprocessingDrawing" xmlns:wp="http://schemas.openxmlformats.org/drawingml/2006/wordprocessingDrawing" xmlns:w10="urn:schemas-microsoft-com:office:word" xmlns:w="http://schemas.openxmlformats.org/wordprocessingml/2006/main" xmlns:w14="http://schemas.microsoft.com/office/word/2010/wordml" xmlns:w15="http://schemas.microsoft.com/office/word/2012/wordml" xmlns:w16cex="http://schemas.microsoft.com/office/word/2018/wordml/cex" xmlns:w16cid="http://schemas.microsoft.com/office/word/2016/wordml/cid" xmlns:w16="http://schemas.microsoft.com/office/word/2018/wordml" xmlns:w16sdtdh="http://schemas.microsoft.com/office/word/2020/wordml/sdtdatahash" xmlns:w16se="http://schemas.microsoft.com/office/word/2015/wordml/symex" xmlns:wpg="http://schemas.microsoft.com/office/word/2010/wordprocessingGroup" xmlns:wpi="http://schemas.microsoft.com/office/word/2010/wordprocessingInk" xmlns:wne="http://schemas.microsoft.com/office/word/2006/wordml" xmlns:wps="http://schemas.microsoft.com/office/word/2010/wordprocessingShape" mc:Ignorable="w14 w15 w16se w16cid w16 w16cex w16sdtdh wp14">
   <w:p>
     <w:pPr>
       <w:pStyle w:val="Cabealho"/>
@@ -970,7 +779,7 @@
 </file>
 
 <file path=word/header2.xml><?xml version="1.0" encoding="utf-8"?>
-<w:hdr xmlns:wpc="http://schemas.microsoft.com/office/word/2010/wordprocessingCanvas" xmlns:cx="http://schemas.microsoft.com/office/drawing/2014/chartex" xmlns:cx1="http://schemas.microsoft.com/office/drawing/2015/9/8/chartex" xmlns:cx2="http://schemas.microsoft.com/office/drawing/2015/10/21/chartex" xmlns:cx3="http://schemas.microsoft.com/office/drawing/2016/5/9/chartex" xmlns:cx4="http://schemas.microsoft.com/office/drawing/2016/5/10/chartex" xmlns:cx5="http://schemas.microsoft.com/office/drawing/2016/5/11/chartex" xmlns:cx6="http://schemas.microsoft.com/office/drawing/2016/5/12/chartex" xmlns:cx7="http://schemas.microsoft.com/office/drawing/2016/5/13/chartex" xmlns:cx8="http://schemas.microsoft.com/office/drawing/2016/5/14/chartex" xmlns:mc="http://schemas.openxmlformats.org/markup-compatibility/2006" xmlns:aink="http://schemas.microsoft.com/office/drawing/2016/ink" xmlns:am3d="http://schemas.microsoft.com/office/drawing/2017/model3d" xmlns:o="urn:schemas-microsoft-com:office:office" xmlns:oel="http://schemas.microsoft.com/office/2019/extlst" xmlns:r="http://schemas.openxmlformats.org/officeDocument/2006/relationships" xmlns:m="http://schemas.openxmlformats.org/officeDocument/2006/math" xmlns:v="urn:schemas-microsoft-com:vml" xmlns:wp14="http://schemas.microsoft.com/office/word/2010/wordprocessingDrawing" xmlns:wp="http://schemas.openxmlformats.org/drawingml/2006/wordprocessingDrawing" xmlns:w10="urn:schemas-microsoft-com:office:word" xmlns:w="http://schemas.openxmlformats.org/wordprocessingml/2006/main" xmlns:w14="http://schemas.microsoft.com/office/word/2010/wordml" xmlns:w15="http://schemas.microsoft.com/office/word/2012/wordml" xmlns:w16cex="http://schemas.microsoft.com/office/word/2018/wordml/cex" xmlns:w16cid="http://schemas.microsoft.com/office/word/2016/wordml/cid" xmlns:w16="http://schemas.microsoft.com/office/word/2018/wordml" xmlns:w16du="http://schemas.microsoft.com/office/word/2023/wordml/word16du" xmlns:w16sdtdh="http://schemas.microsoft.com/office/word/2020/wordml/sdtdatahash" xmlns:w16se="http://schemas.microsoft.com/office/word/2015/wordml/symex" xmlns:wpg="http://schemas.microsoft.com/office/word/2010/wordprocessingGroup" xmlns:wpi="http://schemas.microsoft.com/office/word/2010/wordprocessingInk" xmlns:wne="http://schemas.microsoft.com/office/word/2006/wordml" xmlns:wps="http://schemas.microsoft.com/office/word/2010/wordprocessingShape" mc:Ignorable="w14 w15 w16se w16cid w16 w16cex w16sdtdh wp14">
+<w:hdr xmlns:wpc="http://schemas.microsoft.com/office/word/2010/wordprocessingCanvas" xmlns:cx="http://schemas.microsoft.com/office/drawing/2014/chartex" xmlns:cx1="http://schemas.microsoft.com/office/drawing/2015/9/8/chartex" xmlns:cx2="http://schemas.microsoft.com/office/drawing/2015/10/21/chartex" xmlns:cx3="http://schemas.microsoft.com/office/drawing/2016/5/9/chartex" xmlns:cx4="http://schemas.microsoft.com/office/drawing/2016/5/10/chartex" xmlns:cx5="http://schemas.microsoft.com/office/drawing/2016/5/11/chartex" xmlns:cx6="http://schemas.microsoft.com/office/drawing/2016/5/12/chartex" xmlns:cx7="http://schemas.microsoft.com/office/drawing/2016/5/13/chartex" xmlns:cx8="http://schemas.microsoft.com/office/drawing/2016/5/14/chartex" xmlns:mc="http://schemas.openxmlformats.org/markup-compatibility/2006" xmlns:aink="http://schemas.microsoft.com/office/drawing/2016/ink" xmlns:am3d="http://schemas.microsoft.com/office/drawing/2017/model3d" xmlns:o="urn:schemas-microsoft-com:office:office" xmlns:oel="http://schemas.microsoft.com/office/2019/extlst" xmlns:r="http://schemas.openxmlformats.org/officeDocument/2006/relationships" xmlns:m="http://schemas.openxmlformats.org/officeDocument/2006/math" xmlns:v="urn:schemas-microsoft-com:vml" xmlns:wp14="http://schemas.microsoft.com/office/word/2010/wordprocessingDrawing" xmlns:wp="http://schemas.openxmlformats.org/drawingml/2006/wordprocessingDrawing" xmlns:w10="urn:schemas-microsoft-com:office:word" xmlns:w="http://schemas.openxmlformats.org/wordprocessingml/2006/main" xmlns:w14="http://schemas.microsoft.com/office/word/2010/wordml" xmlns:w15="http://schemas.microsoft.com/office/word/2012/wordml" xmlns:w16cex="http://schemas.microsoft.com/office/word/2018/wordml/cex" xmlns:w16cid="http://schemas.microsoft.com/office/word/2016/wordml/cid" xmlns:w16="http://schemas.microsoft.com/office/word/2018/wordml" xmlns:w16sdtdh="http://schemas.microsoft.com/office/word/2020/wordml/sdtdatahash" xmlns:w16se="http://schemas.microsoft.com/office/word/2015/wordml/symex" xmlns:wpg="http://schemas.microsoft.com/office/word/2010/wordprocessingGroup" xmlns:wpi="http://schemas.microsoft.com/office/word/2010/wordprocessingInk" xmlns:wne="http://schemas.microsoft.com/office/word/2006/wordml" xmlns:wps="http://schemas.microsoft.com/office/word/2010/wordprocessingShape" mc:Ignorable="w14 w15 w16se w16cid w16 w16cex w16sdtdh wp14">
   <w:p>
     <w:pPr>
       <w:pStyle w:val="Cabealho"/>
@@ -1010,7 +819,7 @@
 </file>
 
 <file path=word/header3.xml><?xml version="1.0" encoding="utf-8"?>
-<w:hdr xmlns:wpc="http://schemas.microsoft.com/office/word/2010/wordprocessingCanvas" xmlns:cx="http://schemas.microsoft.com/office/drawing/2014/chartex" xmlns:cx1="http://schemas.microsoft.com/office/drawing/2015/9/8/chartex" xmlns:cx2="http://schemas.microsoft.com/office/drawing/2015/10/21/chartex" xmlns:cx3="http://schemas.microsoft.com/office/drawing/2016/5/9/chartex" xmlns:cx4="http://schemas.microsoft.com/office/drawing/2016/5/10/chartex" xmlns:cx5="http://schemas.microsoft.com/office/drawing/2016/5/11/chartex" xmlns:cx6="http://schemas.microsoft.com/office/drawing/2016/5/12/chartex" xmlns:cx7="http://schemas.microsoft.com/office/drawing/2016/5/13/chartex" xmlns:cx8="http://schemas.microsoft.com/office/drawing/2016/5/14/chartex" xmlns:mc="http://schemas.openxmlformats.org/markup-compatibility/2006" xmlns:aink="http://schemas.microsoft.com/office/drawing/2016/ink" xmlns:am3d="http://schemas.microsoft.com/office/drawing/2017/model3d" xmlns:o="urn:schemas-microsoft-com:office:office" xmlns:oel="http://schemas.microsoft.com/office/2019/extlst" xmlns:r="http://schemas.openxmlformats.org/officeDocument/2006/relationships" xmlns:m="http://schemas.openxmlformats.org/officeDocument/2006/math" xmlns:v="urn:schemas-microsoft-com:vml" xmlns:wp14="http://schemas.microsoft.com/office/word/2010/wordprocessingDrawing" xmlns:wp="http://schemas.openxmlformats.org/drawingml/2006/wordprocessingDrawing" xmlns:w10="urn:schemas-microsoft-com:office:word" xmlns:w="http://schemas.openxmlformats.org/wordprocessingml/2006/main" xmlns:w14="http://schemas.microsoft.com/office/word/2010/wordml" xmlns:w15="http://schemas.microsoft.com/office/word/2012/wordml" xmlns:w16cex="http://schemas.microsoft.com/office/word/2018/wordml/cex" xmlns:w16cid="http://schemas.microsoft.com/office/word/2016/wordml/cid" xmlns:w16="http://schemas.microsoft.com/office/word/2018/wordml" xmlns:w16du="http://schemas.microsoft.com/office/word/2023/wordml/word16du" xmlns:w16sdtdh="http://schemas.microsoft.com/office/word/2020/wordml/sdtdatahash" xmlns:w16se="http://schemas.microsoft.com/office/word/2015/wordml/symex" xmlns:wpg="http://schemas.microsoft.com/office/word/2010/wordprocessingGroup" xmlns:wpi="http://schemas.microsoft.com/office/word/2010/wordprocessingInk" xmlns:wne="http://schemas.microsoft.com/office/word/2006/wordml" xmlns:wps="http://schemas.microsoft.com/office/word/2010/wordprocessingShape" mc:Ignorable="w14 w15 w16se w16cid w16 w16cex w16sdtdh wp14">
+<w:hdr xmlns:wpc="http://schemas.microsoft.com/office/word/2010/wordprocessingCanvas" xmlns:cx="http://schemas.microsoft.com/office/drawing/2014/chartex" xmlns:cx1="http://schemas.microsoft.com/office/drawing/2015/9/8/chartex" xmlns:cx2="http://schemas.microsoft.com/office/drawing/2015/10/21/chartex" xmlns:cx3="http://schemas.microsoft.com/office/drawing/2016/5/9/chartex" xmlns:cx4="http://schemas.microsoft.com/office/drawing/2016/5/10/chartex" xmlns:cx5="http://schemas.microsoft.com/office/drawing/2016/5/11/chartex" xmlns:cx6="http://schemas.microsoft.com/office/drawing/2016/5/12/chartex" xmlns:cx7="http://schemas.microsoft.com/office/drawing/2016/5/13/chartex" xmlns:cx8="http://schemas.microsoft.com/office/drawing/2016/5/14/chartex" xmlns:mc="http://schemas.openxmlformats.org/markup-compatibility/2006" xmlns:aink="http://schemas.microsoft.com/office/drawing/2016/ink" xmlns:am3d="http://schemas.microsoft.com/office/drawing/2017/model3d" xmlns:o="urn:schemas-microsoft-com:office:office" xmlns:oel="http://schemas.microsoft.com/office/2019/extlst" xmlns:r="http://schemas.openxmlformats.org/officeDocument/2006/relationships" xmlns:m="http://schemas.openxmlformats.org/officeDocument/2006/math" xmlns:v="urn:schemas-microsoft-com:vml" xmlns:wp14="http://schemas.microsoft.com/office/word/2010/wordprocessingDrawing" xmlns:wp="http://schemas.openxmlformats.org/drawingml/2006/wordprocessingDrawing" xmlns:w10="urn:schemas-microsoft-com:office:word" xmlns:w="http://schemas.openxmlformats.org/wordprocessingml/2006/main" xmlns:w14="http://schemas.microsoft.com/office/word/2010/wordml" xmlns:w15="http://schemas.microsoft.com/office/word/2012/wordml" xmlns:w16cex="http://schemas.microsoft.com/office/word/2018/wordml/cex" xmlns:w16cid="http://schemas.microsoft.com/office/word/2016/wordml/cid" xmlns:w16="http://schemas.microsoft.com/office/word/2018/wordml" xmlns:w16sdtdh="http://schemas.microsoft.com/office/word/2020/wordml/sdtdatahash" xmlns:w16se="http://schemas.microsoft.com/office/word/2015/wordml/symex" xmlns:wpg="http://schemas.microsoft.com/office/word/2010/wordprocessingGroup" xmlns:wpi="http://schemas.microsoft.com/office/word/2010/wordprocessingInk" xmlns:wne="http://schemas.microsoft.com/office/word/2006/wordml" xmlns:wps="http://schemas.microsoft.com/office/word/2010/wordprocessingShape" mc:Ignorable="w14 w15 w16se w16cid w16 w16cex w16sdtdh wp14">
   <w:p>
     <w:pPr>
       <w:pStyle w:val="Cabealho"/>
@@ -1050,7 +859,7 @@
 </file>
 
 <file path=word/numbering.xml><?xml version="1.0" encoding="utf-8"?>
-<w:numbering xmlns:wpc="http://schemas.microsoft.com/office/word/2010/wordprocessingCanvas" xmlns:cx="http://schemas.microsoft.com/office/drawing/2014/chartex" xmlns:cx1="http://schemas.microsoft.com/office/drawing/2015/9/8/chartex" xmlns:cx2="http://schemas.microsoft.com/office/drawing/2015/10/21/chartex" xmlns:cx3="http://schemas.microsoft.com/office/drawing/2016/5/9/chartex" xmlns:cx4="http://schemas.microsoft.com/office/drawing/2016/5/10/chartex" xmlns:cx5="http://schemas.microsoft.com/office/drawing/2016/5/11/chartex" xmlns:cx6="http://schemas.microsoft.com/office/drawing/2016/5/12/chartex" xmlns:cx7="http://schemas.microsoft.com/office/drawing/2016/5/13/chartex" xmlns:cx8="http://schemas.microsoft.com/office/drawing/2016/5/14/chartex" xmlns:mc="http://schemas.openxmlformats.org/markup-compatibility/2006" xmlns:aink="http://schemas.microsoft.com/office/drawing/2016/ink" xmlns:am3d="http://schemas.microsoft.com/office/drawing/2017/model3d" xmlns:o="urn:schemas-microsoft-com:office:office" xmlns:oel="http://schemas.microsoft.com/office/2019/extlst" xmlns:r="http://schemas.openxmlformats.org/officeDocument/2006/relationships" xmlns:m="http://schemas.openxmlformats.org/officeDocument/2006/math" xmlns:v="urn:schemas-microsoft-com:vml" xmlns:wp14="http://schemas.microsoft.com/office/word/2010/wordprocessingDrawing" xmlns:wp="http://schemas.openxmlformats.org/drawingml/2006/wordprocessingDrawing" xmlns:w10="urn:schemas-microsoft-com:office:word" xmlns:w="http://schemas.openxmlformats.org/wordprocessingml/2006/main" xmlns:w14="http://schemas.microsoft.com/office/word/2010/wordml" xmlns:w15="http://schemas.microsoft.com/office/word/2012/wordml" xmlns:w16cex="http://schemas.microsoft.com/office/word/2018/wordml/cex" xmlns:w16cid="http://schemas.microsoft.com/office/word/2016/wordml/cid" xmlns:w16="http://schemas.microsoft.com/office/word/2018/wordml" xmlns:w16du="http://schemas.microsoft.com/office/word/2023/wordml/word16du" xmlns:w16sdtdh="http://schemas.microsoft.com/office/word/2020/wordml/sdtdatahash" xmlns:w16se="http://schemas.microsoft.com/office/word/2015/wordml/symex" xmlns:wpg="http://schemas.microsoft.com/office/word/2010/wordprocessingGroup" xmlns:wpi="http://schemas.microsoft.com/office/word/2010/wordprocessingInk" xmlns:wne="http://schemas.microsoft.com/office/word/2006/wordml" xmlns:wps="http://schemas.microsoft.com/office/word/2010/wordprocessingShape" mc:Ignorable="w14 w15 w16se w16cid w16 w16cex w16sdtdh wp14">
+<w:numbering xmlns:wpc="http://schemas.microsoft.com/office/word/2010/wordprocessingCanvas" xmlns:cx="http://schemas.microsoft.com/office/drawing/2014/chartex" xmlns:cx1="http://schemas.microsoft.com/office/drawing/2015/9/8/chartex" xmlns:cx2="http://schemas.microsoft.com/office/drawing/2015/10/21/chartex" xmlns:cx3="http://schemas.microsoft.com/office/drawing/2016/5/9/chartex" xmlns:cx4="http://schemas.microsoft.com/office/drawing/2016/5/10/chartex" xmlns:cx5="http://schemas.microsoft.com/office/drawing/2016/5/11/chartex" xmlns:cx6="http://schemas.microsoft.com/office/drawing/2016/5/12/chartex" xmlns:cx7="http://schemas.microsoft.com/office/drawing/2016/5/13/chartex" xmlns:cx8="http://schemas.microsoft.com/office/drawing/2016/5/14/chartex" xmlns:mc="http://schemas.openxmlformats.org/markup-compatibility/2006" xmlns:aink="http://schemas.microsoft.com/office/drawing/2016/ink" xmlns:am3d="http://schemas.microsoft.com/office/drawing/2017/model3d" xmlns:o="urn:schemas-microsoft-com:office:office" xmlns:oel="http://schemas.microsoft.com/office/2019/extlst" xmlns:r="http://schemas.openxmlformats.org/officeDocument/2006/relationships" xmlns:m="http://schemas.openxmlformats.org/officeDocument/2006/math" xmlns:v="urn:schemas-microsoft-com:vml" xmlns:wp14="http://schemas.microsoft.com/office/word/2010/wordprocessingDrawing" xmlns:wp="http://schemas.openxmlformats.org/drawingml/2006/wordprocessingDrawing" xmlns:w10="urn:schemas-microsoft-com:office:word" xmlns:w="http://schemas.openxmlformats.org/wordprocessingml/2006/main" xmlns:w14="http://schemas.microsoft.com/office/word/2010/wordml" xmlns:w15="http://schemas.microsoft.com/office/word/2012/wordml" xmlns:w16cex="http://schemas.microsoft.com/office/word/2018/wordml/cex" xmlns:w16cid="http://schemas.microsoft.com/office/word/2016/wordml/cid" xmlns:w16="http://schemas.microsoft.com/office/word/2018/wordml" xmlns:w16sdtdh="http://schemas.microsoft.com/office/word/2020/wordml/sdtdatahash" xmlns:w16se="http://schemas.microsoft.com/office/word/2015/wordml/symex" xmlns:wpg="http://schemas.microsoft.com/office/word/2010/wordprocessingGroup" xmlns:wpi="http://schemas.microsoft.com/office/word/2010/wordprocessingInk" xmlns:wne="http://schemas.microsoft.com/office/word/2006/wordml" xmlns:wps="http://schemas.microsoft.com/office/word/2010/wordprocessingShape" mc:Ignorable="w14 w15 w16se w16cid w16 w16cex w16sdtdh wp14">
   <w:abstractNum w:abstractNumId="0" w15:restartNumberingAfterBreak="0">
     <w:nsid w:val="0BCB2E39"/>
     <w:multiLevelType w:val="multilevel"/>
@@ -3404,6 +3213,10 @@
 </file>
 
 <file path=customXml/item1.xml><?xml version="1.0" encoding="utf-8"?>
+<b:Sources xmlns:b="http://schemas.openxmlformats.org/officeDocument/2006/bibliography" xmlns="http://schemas.openxmlformats.org/officeDocument/2006/bibliography" SelectedStyle="\APASixthEditionOfficeOnline.xsl" StyleName="APA" Version="6"/>
+</file>
+
+<file path=customXml/item2.xml><?xml version="1.0" encoding="utf-8"?>
 <?mso-contentType ?>
 <FormTemplates xmlns="http://schemas.microsoft.com/sharepoint/v3/contenttype/forms">
   <Display>DocumentLibraryForm</Display>
@@ -3412,11 +3225,18 @@
 </FormTemplates>
 </file>
 
-<file path=customXml/item2.xml><?xml version="1.0" encoding="utf-8"?>
-<b:Sources xmlns:b="http://schemas.openxmlformats.org/officeDocument/2006/bibliography" xmlns="http://schemas.openxmlformats.org/officeDocument/2006/bibliography" SelectedStyle="\APASixthEditionOfficeOnline.xsl" StyleName="APA" Version="6"/>
+<file path=customXml/item3.xml><?xml version="1.0" encoding="utf-8"?>
+<p:properties xmlns:p="http://schemas.microsoft.com/office/2006/metadata/properties" xmlns:xsi="http://www.w3.org/2001/XMLSchema-instance" xmlns:pc="http://schemas.microsoft.com/office/infopath/2007/PartnerControls">
+  <documentManagement>
+    <lcf76f155ced4ddcb4097134ff3c332f xmlns="0a53ad5e-08cc-4fba-9df9-747b79db3e02">
+      <Terms xmlns="http://schemas.microsoft.com/office/infopath/2007/PartnerControls"/>
+    </lcf76f155ced4ddcb4097134ff3c332f>
+    <TaxCatchAll xmlns="99f50afe-28e2-457c-9852-048361d66aad" xsi:nil="true"/>
+  </documentManagement>
+</p:properties>
 </file>
 
-<file path=customXml/item3.xml><?xml version="1.0" encoding="utf-8"?>
+<file path=customXml/item4.xml><?xml version="1.0" encoding="utf-8"?>
 <ct:contentTypeSchema xmlns:ct="http://schemas.microsoft.com/office/2006/metadata/contentType" xmlns:ma="http://schemas.microsoft.com/office/2006/metadata/properties/metaAttributes" ct:_="" ma:_="" ma:contentTypeName="Documento" ma:contentTypeID="0x0101007F8ECE7139958D46ABEDA89D12B90CBF" ma:contentTypeVersion="12" ma:contentTypeDescription="Crie um novo documento." ma:contentTypeScope="" ma:versionID="504e4214042ae000646439f7e69e4742">
   <xsd:schema xmlns:xsd="http://www.w3.org/2001/XMLSchema" xmlns:xs="http://www.w3.org/2001/XMLSchema" xmlns:p="http://schemas.microsoft.com/office/2006/metadata/properties" xmlns:ns2="0a53ad5e-08cc-4fba-9df9-747b79db3e02" xmlns:ns3="99f50afe-28e2-457c-9852-048361d66aad" targetNamespace="http://schemas.microsoft.com/office/2006/metadata/properties" ma:root="true" ma:fieldsID="858e620b6131f334f565d79b87bb2368" ns2:_="" ns3:_="">
     <xsd:import namespace="0a53ad5e-08cc-4fba-9df9-747b79db3e02"/>
@@ -3611,18 +3431,15 @@
 </ct:contentTypeSchema>
 </file>
 
-<file path=customXml/item4.xml><?xml version="1.0" encoding="utf-8"?>
-<p:properties xmlns:p="http://schemas.microsoft.com/office/2006/metadata/properties" xmlns:xsi="http://www.w3.org/2001/XMLSchema-instance" xmlns:pc="http://schemas.microsoft.com/office/infopath/2007/PartnerControls">
-  <documentManagement>
-    <lcf76f155ced4ddcb4097134ff3c332f xmlns="0a53ad5e-08cc-4fba-9df9-747b79db3e02">
-      <Terms xmlns="http://schemas.microsoft.com/office/infopath/2007/PartnerControls"/>
-    </lcf76f155ced4ddcb4097134ff3c332f>
-    <TaxCatchAll xmlns="99f50afe-28e2-457c-9852-048361d66aad" xsi:nil="true"/>
-  </documentManagement>
-</p:properties>
+<file path=customXml/itemProps1.xml><?xml version="1.0" encoding="utf-8"?>
+<ds:datastoreItem xmlns:ds="http://schemas.openxmlformats.org/officeDocument/2006/customXml" ds:itemID="{43C36E59-8586-4352-8310-158AD4E65655}">
+  <ds:schemaRefs>
+    <ds:schemaRef ds:uri="http://schemas.openxmlformats.org/officeDocument/2006/bibliography"/>
+  </ds:schemaRefs>
+</ds:datastoreItem>
 </file>
 
-<file path=customXml/itemProps1.xml><?xml version="1.0" encoding="utf-8"?>
+<file path=customXml/itemProps2.xml><?xml version="1.0" encoding="utf-8"?>
 <ds:datastoreItem xmlns:ds="http://schemas.openxmlformats.org/officeDocument/2006/customXml" ds:itemID="{B52C9AD5-4F18-4494-A12B-C11EA8399E21}">
   <ds:schemaRefs>
     <ds:schemaRef ds:uri="http://schemas.microsoft.com/sharepoint/v3/contenttype/forms"/>
@@ -3630,15 +3447,18 @@
 </ds:datastoreItem>
 </file>
 
-<file path=customXml/itemProps2.xml><?xml version="1.0" encoding="utf-8"?>
-<ds:datastoreItem xmlns:ds="http://schemas.openxmlformats.org/officeDocument/2006/customXml" ds:itemID="{43C36E59-8586-4352-8310-158AD4E65655}">
+<file path=customXml/itemProps3.xml><?xml version="1.0" encoding="utf-8"?>
+<ds:datastoreItem xmlns:ds="http://schemas.openxmlformats.org/officeDocument/2006/customXml" ds:itemID="{79054B02-B215-46AC-9176-544339E93661}">
   <ds:schemaRefs>
-    <ds:schemaRef ds:uri="http://schemas.openxmlformats.org/officeDocument/2006/bibliography"/>
+    <ds:schemaRef ds:uri="http://schemas.microsoft.com/office/2006/metadata/properties"/>
+    <ds:schemaRef ds:uri="http://schemas.microsoft.com/office/infopath/2007/PartnerControls"/>
+    <ds:schemaRef ds:uri="0a53ad5e-08cc-4fba-9df9-747b79db3e02"/>
+    <ds:schemaRef ds:uri="99f50afe-28e2-457c-9852-048361d66aad"/>
   </ds:schemaRefs>
 </ds:datastoreItem>
 </file>
 
-<file path=customXml/itemProps3.xml><?xml version="1.0" encoding="utf-8"?>
+<file path=customXml/itemProps4.xml><?xml version="1.0" encoding="utf-8"?>
 <ds:datastoreItem xmlns:ds="http://schemas.openxmlformats.org/officeDocument/2006/customXml" ds:itemID="{8B299A9B-9EFB-406E-955B-E4E23C7F5805}">
   <ds:schemaRefs>
     <ds:schemaRef ds:uri="http://schemas.microsoft.com/office/2006/metadata/contentType"/>
@@ -3655,15 +3475,4 @@
     <ds:schemaRef ds:uri="http://schemas.microsoft.com/internal/obd"/>
   </ds:schemaRefs>
 </ds:datastoreItem>
-</file>
-
-<file path=customXml/itemProps4.xml><?xml version="1.0" encoding="utf-8"?>
-<ds:datastoreItem xmlns:ds="http://schemas.openxmlformats.org/officeDocument/2006/customXml" ds:itemID="{79054B02-B215-46AC-9176-544339E93661}">
-  <ds:schemaRefs>
-    <ds:schemaRef ds:uri="http://schemas.microsoft.com/office/2006/metadata/properties"/>
-    <ds:schemaRef ds:uri="http://schemas.microsoft.com/office/infopath/2007/PartnerControls"/>
-    <ds:schemaRef ds:uri="0a53ad5e-08cc-4fba-9df9-747b79db3e02"/>
-    <ds:schemaRef ds:uri="99f50afe-28e2-457c-9852-048361d66aad"/>
-  </ds:schemaRefs>
-</ds:datastoreItem>
 </file>
</xml_diff>